<commit_message>
Review (ahora hago configuration)
</commit_message>
<xml_diff>
--- a/Requirements.docx
+++ b/Requirements.docx
@@ -11,8 +11,6 @@
           <w:szCs w:val="48"/>
         </w:rPr>
       </w:pPr>
-      <w:bookmarkStart w:id="0" w:name="_GoBack"/>
-      <w:bookmarkEnd w:id="0"/>
       <w:r>
         <w:rPr>
           <w:rFonts w:ascii="Roboto" w:hAnsi="Roboto"/>
@@ -7375,6 +7373,48 @@
         </w:rPr>
       </w:pPr>
     </w:p>
+    <w:p>
+      <w:pPr>
+        <w:pStyle w:val="Prrafodelista"/>
+        <w:numPr>
+          <w:ilvl w:val="0"/>
+          <w:numId w:val="1"/>
+        </w:numPr>
+        <w:autoSpaceDE w:val="0"/>
+        <w:autoSpaceDN w:val="0"/>
+        <w:adjustRightInd w:val="0"/>
+        <w:spacing w:after="18" w:line="240" w:lineRule="auto"/>
+        <w:rPr>
+          <w:rFonts w:ascii="Roboto" w:hAnsi="Roboto" w:cs="Calibri"/>
+          <w:color w:val="000000"/>
+          <w:sz w:val="24"/>
+          <w:szCs w:val="24"/>
+          <w:lang w:val="en-US"/>
+        </w:rPr>
+      </w:pPr>
+      <w:bookmarkStart w:id="0" w:name="_GoBack"/>
+      <w:r>
+        <w:rPr>
+          <w:rFonts w:ascii="Roboto" w:hAnsi="Roboto" w:cs="Calibri"/>
+          <w:color w:val="000000"/>
+          <w:sz w:val="24"/>
+          <w:szCs w:val="24"/>
+          <w:lang w:val="en-US"/>
+        </w:rPr>
+        <w:t>The measurements of the packages will be taken in centimeters for length, height and width, cubic centimeters for the volume and in kilograms the weight</w:t>
+      </w:r>
+      <w:r>
+        <w:rPr>
+          <w:rFonts w:ascii="Roboto" w:hAnsi="Roboto" w:cs="Calibri"/>
+          <w:color w:val="000000"/>
+          <w:sz w:val="24"/>
+          <w:szCs w:val="24"/>
+          <w:lang w:val="en-US"/>
+        </w:rPr>
+        <w:t>. The minimum length, height and width will be 1 centimeter and the minimum weight will be 100 grams.</w:t>
+      </w:r>
+    </w:p>
+    <w:bookmarkEnd w:id="0"/>
     <w:p>
       <w:pPr>
         <w:pStyle w:val="Prrafodelista"/>
@@ -10614,7 +10654,7 @@
 </file>
 
 <file path=customXml/itemProps1.xml><?xml version="1.0" encoding="utf-8"?>
-<ds:datastoreItem xmlns:ds="http://schemas.openxmlformats.org/officeDocument/2006/customXml" ds:itemID="{E12D26CA-734F-495B-B1A0-43E95253F630}">
+<ds:datastoreItem xmlns:ds="http://schemas.openxmlformats.org/officeDocument/2006/customXml" ds:itemID="{AB319CBE-F3DC-4B4A-8515-BB5AFF227007}">
   <ds:schemaRefs>
     <ds:schemaRef ds:uri="http://schemas.openxmlformats.org/officeDocument/2006/bibliography"/>
   </ds:schemaRefs>

</xml_diff>

<commit_message>
Cambios de quitar minWeight y minVolume
</commit_message>
<xml_diff>
--- a/Requirements.docx
+++ b/Requirements.docx
@@ -1152,7 +1152,17 @@
           <w:sz w:val="24"/>
           <w:szCs w:val="24"/>
         </w:rPr>
-        <w:t xml:space="preserve">. The system must store the minimum and maximum weight, the minimum and maximum volume and the price </w:t>
+        <w:t xml:space="preserve">. The system must store maximum weight, the </w:t>
+      </w:r>
+      <w:bookmarkStart w:id="0" w:name="_GoBack"/>
+      <w:bookmarkEnd w:id="0"/>
+      <w:r>
+        <w:rPr>
+          <w:rFonts w:ascii="Roboto" w:hAnsi="Roboto"/>
+          <w:sz w:val="24"/>
+          <w:szCs w:val="24"/>
+        </w:rPr>
+        <w:t xml:space="preserve">maximum volume and the price </w:t>
       </w:r>
       <w:r>
         <w:rPr>
@@ -6055,6 +6065,7 @@
         <w:autoSpaceDN w:val="0"/>
         <w:adjustRightInd w:val="0"/>
         <w:spacing w:after="18" w:line="240" w:lineRule="auto"/>
+        <w:ind w:left="720" w:hanging="720"/>
         <w:rPr>
           <w:rFonts w:ascii="Roboto" w:hAnsi="Roboto" w:cs="Calibri"/>
           <w:color w:val="000000"/>
@@ -7241,7 +7252,6 @@
         </w:rPr>
         <w:t>xxxxxx</w:t>
       </w:r>
-      <w:bookmarkStart w:id="0" w:name="_GoBack"/>
       <w:proofErr w:type="spellEnd"/>
       <w:r>
         <w:rPr>
@@ -7251,18 +7261,7 @@
           <w:szCs w:val="24"/>
           <w:lang w:val="en-US"/>
         </w:rPr>
-        <w:t>-ZZ</w:t>
-      </w:r>
-      <w:bookmarkEnd w:id="0"/>
-      <w:r>
-        <w:rPr>
-          <w:rFonts w:ascii="Roboto" w:hAnsi="Roboto" w:cs="Calibri"/>
-          <w:color w:val="000000"/>
-          <w:sz w:val="24"/>
-          <w:szCs w:val="24"/>
-          <w:lang w:val="en-US"/>
-        </w:rPr>
-        <w:t>”, where "</w:t>
+        <w:t>-ZZ”, where "</w:t>
       </w:r>
       <w:proofErr w:type="spellStart"/>
       <w:r>
@@ -10650,7 +10649,7 @@
 </file>
 
 <file path=customXml/itemProps1.xml><?xml version="1.0" encoding="utf-8"?>
-<ds:datastoreItem xmlns:ds="http://schemas.openxmlformats.org/officeDocument/2006/customXml" ds:itemID="{FB1574CB-F3BC-4C73-ABFD-2FF8E548CC93}">
+<ds:datastoreItem xmlns:ds="http://schemas.openxmlformats.org/officeDocument/2006/customXml" ds:itemID="{85734E3F-E271-4F51-8A7C-751936B58542}">
   <ds:schemaRefs>
     <ds:schemaRef ds:uri="http://schemas.openxmlformats.org/officeDocument/2006/bibliography"/>
   </ds:schemaRefs>

</xml_diff>

<commit_message>
Package y Request pending testing
Me falta tambien buscar offers
</commit_message>
<xml_diff>
--- a/Requirements.docx
+++ b/Requirements.docx
@@ -542,8 +542,18 @@
           <w:sz w:val="24"/>
           <w:szCs w:val="24"/>
         </w:rPr>
-        <w:t>an optional comment</w:t>
-      </w:r>
+        <w:t xml:space="preserve">an optional </w:t>
+      </w:r>
+      <w:r>
+        <w:rPr>
+          <w:rFonts w:ascii="Roboto" w:hAnsi="Roboto"/>
+          <w:sz w:val="24"/>
+          <w:szCs w:val="24"/>
+        </w:rPr>
+        <w:t>detail</w:t>
+      </w:r>
+      <w:bookmarkStart w:id="0" w:name="_GoBack"/>
+      <w:bookmarkEnd w:id="0"/>
       <w:r>
         <w:rPr>
           <w:rFonts w:ascii="Roboto" w:hAnsi="Roboto"/>
@@ -1152,17 +1162,7 @@
           <w:sz w:val="24"/>
           <w:szCs w:val="24"/>
         </w:rPr>
-        <w:t xml:space="preserve">. The system must store maximum weight, the </w:t>
-      </w:r>
-      <w:bookmarkStart w:id="0" w:name="_GoBack"/>
-      <w:bookmarkEnd w:id="0"/>
-      <w:r>
-        <w:rPr>
-          <w:rFonts w:ascii="Roboto" w:hAnsi="Roboto"/>
-          <w:sz w:val="24"/>
-          <w:szCs w:val="24"/>
-        </w:rPr>
-        <w:t xml:space="preserve">maximum volume and the price </w:t>
+        <w:t xml:space="preserve">. The system must store maximum weight, the maximum volume and the price </w:t>
       </w:r>
       <w:r>
         <w:rPr>
@@ -10649,7 +10649,7 @@
 </file>
 
 <file path=customXml/itemProps1.xml><?xml version="1.0" encoding="utf-8"?>
-<ds:datastoreItem xmlns:ds="http://schemas.openxmlformats.org/officeDocument/2006/customXml" ds:itemID="{85734E3F-E271-4F51-8A7C-751936B58542}">
+<ds:datastoreItem xmlns:ds="http://schemas.openxmlformats.org/officeDocument/2006/customXml" ds:itemID="{7DA48150-00E1-433C-BD27-8D5BC75083EF}">
   <ds:schemaRefs>
     <ds:schemaRef ds:uri="http://schemas.openxmlformats.org/officeDocument/2006/bibliography"/>
   </ds:schemaRefs>

</xml_diff>

<commit_message>
Ya ta flama el puto populate pa offer-requests
</commit_message>
<xml_diff>
--- a/Requirements.docx
+++ b/Requirements.docx
@@ -3546,17 +3546,15 @@
           <w:color w:val="000000"/>
           <w:sz w:val="24"/>
           <w:szCs w:val="24"/>
-          <w:highlight w:val="yellow"/>
-          <w:lang w:val="en-US"/>
-        </w:rPr>
-      </w:pPr>
-      <w:r>
-        <w:rPr>
-          <w:rFonts w:ascii="Roboto" w:hAnsi="Roboto" w:cs="Calibri"/>
-          <w:color w:val="000000"/>
-          <w:sz w:val="24"/>
-          <w:szCs w:val="24"/>
-          <w:highlight w:val="yellow"/>
+          <w:lang w:val="en-US"/>
+        </w:rPr>
+      </w:pPr>
+      <w:r>
+        <w:rPr>
+          <w:rFonts w:ascii="Roboto" w:hAnsi="Roboto" w:cs="Calibri"/>
+          <w:color w:val="000000"/>
+          <w:sz w:val="24"/>
+          <w:szCs w:val="24"/>
           <w:lang w:val="en-US"/>
         </w:rPr>
         <w:t>Accept requests to any of his offers.</w:t>
@@ -4091,7 +4089,6 @@
           <w:color w:val="000000"/>
           <w:sz w:val="24"/>
           <w:szCs w:val="24"/>
-          <w:highlight w:val="yellow"/>
           <w:lang w:val="en-US"/>
         </w:rPr>
         <w:t>Once the request is created, the customer will have the opportunity to add it to any of the offer that matches its requirements. If none of them satisfies him, he can add it later.</w:t>
@@ -4178,6 +4175,8 @@
         </w:rPr>
         <w:t xml:space="preserve">Change the filters of his or her finder. </w:t>
       </w:r>
+      <w:bookmarkStart w:id="0" w:name="_GoBack"/>
+      <w:bookmarkEnd w:id="0"/>
     </w:p>
     <w:p>
       <w:pPr>
@@ -7486,8 +7485,6 @@
           <w:lang w:val="en-US"/>
         </w:rPr>
       </w:pPr>
-      <w:bookmarkStart w:id="0" w:name="_GoBack"/>
-      <w:bookmarkEnd w:id="0"/>
     </w:p>
     <w:p>
       <w:pPr>
@@ -10711,7 +10708,7 @@
 </file>
 
 <file path=customXml/itemProps1.xml><?xml version="1.0" encoding="utf-8"?>
-<ds:datastoreItem xmlns:ds="http://schemas.openxmlformats.org/officeDocument/2006/customXml" ds:itemID="{B38EEA6D-EC64-45C1-98BE-5505B2D095C2}">
+<ds:datastoreItem xmlns:ds="http://schemas.openxmlformats.org/officeDocument/2006/customXml" ds:itemID="{DAABC1B1-2C42-45AD-B34D-472B6E2D3ACE}">
   <ds:schemaRefs>
     <ds:schemaRef ds:uri="http://schemas.openxmlformats.org/officeDocument/2006/bibliography"/>
   </ds:schemaRefs>

</xml_diff>

<commit_message>
Quitado el apartado de a+ que no era aqui
</commit_message>
<xml_diff>
--- a/Requirements.docx
+++ b/Requirements.docx
@@ -1304,15 +1304,13 @@
           <w:rFonts w:ascii="Roboto" w:hAnsi="Roboto"/>
           <w:sz w:val="24"/>
           <w:szCs w:val="24"/>
-          <w:highlight w:val="yellow"/>
-        </w:rPr>
-      </w:pPr>
-      <w:r>
-        <w:rPr>
-          <w:rFonts w:ascii="Roboto" w:hAnsi="Roboto"/>
-          <w:sz w:val="24"/>
-          <w:szCs w:val="24"/>
-          <w:highlight w:val="yellow"/>
+        </w:rPr>
+      </w:pPr>
+      <w:r>
+        <w:rPr>
+          <w:rFonts w:ascii="Roboto" w:hAnsi="Roboto"/>
+          <w:sz w:val="24"/>
+          <w:szCs w:val="24"/>
         </w:rPr>
         <w:t>For every update the system must store the</w:t>
       </w:r>
@@ -1321,7 +1319,6 @@
           <w:rFonts w:ascii="Roboto" w:hAnsi="Roboto"/>
           <w:sz w:val="24"/>
           <w:szCs w:val="24"/>
-          <w:highlight w:val="yellow"/>
         </w:rPr>
         <w:t xml:space="preserve"> location in which the transport is and the date of the update.</w:t>
       </w:r>
@@ -1330,7 +1327,6 @@
           <w:rFonts w:ascii="Roboto" w:hAnsi="Roboto"/>
           <w:sz w:val="24"/>
           <w:szCs w:val="24"/>
-          <w:highlight w:val="yellow"/>
         </w:rPr>
         <w:t xml:space="preserve"> </w:t>
       </w:r>
@@ -2432,7 +2428,6 @@
         <w:rPr>
           <w:rFonts w:ascii="Roboto" w:hAnsi="Roboto" w:cstheme="minorBidi"/>
           <w:color w:val="auto"/>
-          <w:highlight w:val="yellow"/>
           <w:lang w:val="en-GB"/>
         </w:rPr>
         <w:t>Note that a professional record may refer to a period that hasn’t finished yet.</w:t>
@@ -2996,17 +2991,15 @@
           <w:color w:val="000000"/>
           <w:sz w:val="24"/>
           <w:szCs w:val="24"/>
-          <w:highlight w:val="yellow"/>
-          <w:lang w:val="en-US"/>
-        </w:rPr>
-      </w:pPr>
-      <w:r>
-        <w:rPr>
-          <w:rFonts w:ascii="Roboto" w:hAnsi="Roboto" w:cs="Calibri"/>
-          <w:color w:val="000000"/>
-          <w:sz w:val="24"/>
-          <w:szCs w:val="24"/>
-          <w:highlight w:val="yellow"/>
+          <w:lang w:val="en-US"/>
+        </w:rPr>
+      </w:pPr>
+      <w:r>
+        <w:rPr>
+          <w:rFonts w:ascii="Roboto" w:hAnsi="Roboto" w:cs="Calibri"/>
+          <w:color w:val="000000"/>
+          <w:sz w:val="24"/>
+          <w:szCs w:val="24"/>
           <w:lang w:val="en-US"/>
         </w:rPr>
         <w:t xml:space="preserve">Browse the catalogue of offers to transport and navigate to the profile of the corresponding </w:t>
@@ -3017,7 +3010,6 @@
           <w:color w:val="000000"/>
           <w:sz w:val="24"/>
           <w:szCs w:val="24"/>
-          <w:highlight w:val="yellow"/>
           <w:lang w:val="en-US"/>
         </w:rPr>
         <w:t>carrier</w:t>
@@ -3028,7 +3020,6 @@
           <w:color w:val="000000"/>
           <w:sz w:val="24"/>
           <w:szCs w:val="24"/>
-          <w:highlight w:val="yellow"/>
           <w:lang w:val="en-US"/>
         </w:rPr>
         <w:t xml:space="preserve">, which includes his or her </w:t>
@@ -3039,7 +3030,6 @@
           <w:color w:val="000000"/>
           <w:sz w:val="24"/>
           <w:szCs w:val="24"/>
-          <w:highlight w:val="yellow"/>
           <w:lang w:val="en-US"/>
         </w:rPr>
         <w:lastRenderedPageBreak/>
@@ -3051,7 +3041,6 @@
           <w:color w:val="000000"/>
           <w:sz w:val="24"/>
           <w:szCs w:val="24"/>
-          <w:highlight w:val="yellow"/>
           <w:lang w:val="en-US"/>
         </w:rPr>
         <w:t>Besides the past offers of the carrier can be shown including its score.</w:t>
@@ -3275,17 +3264,15 @@
           <w:color w:val="000000"/>
           <w:sz w:val="24"/>
           <w:szCs w:val="24"/>
-          <w:highlight w:val="yellow"/>
-          <w:lang w:val="en-US"/>
-        </w:rPr>
-      </w:pPr>
-      <w:r>
-        <w:rPr>
-          <w:rFonts w:ascii="Roboto" w:hAnsi="Roboto" w:cs="Calibri"/>
-          <w:color w:val="000000"/>
-          <w:sz w:val="24"/>
-          <w:szCs w:val="24"/>
-          <w:highlight w:val="yellow"/>
+          <w:lang w:val="en-US"/>
+        </w:rPr>
+      </w:pPr>
+      <w:r>
+        <w:rPr>
+          <w:rFonts w:ascii="Roboto" w:hAnsi="Roboto" w:cs="Calibri"/>
+          <w:color w:val="000000"/>
+          <w:sz w:val="24"/>
+          <w:szCs w:val="24"/>
           <w:lang w:val="en-US"/>
         </w:rPr>
         <w:t xml:space="preserve">Edit his or her personal data. </w:t>
@@ -3303,17 +3290,15 @@
           <w:color w:val="000000"/>
           <w:sz w:val="24"/>
           <w:szCs w:val="24"/>
-          <w:highlight w:val="yellow"/>
-          <w:lang w:val="en-US"/>
-        </w:rPr>
-      </w:pPr>
-      <w:r>
-        <w:rPr>
-          <w:rFonts w:ascii="Roboto" w:hAnsi="Roboto" w:cs="Calibri"/>
-          <w:color w:val="000000"/>
-          <w:sz w:val="24"/>
-          <w:szCs w:val="24"/>
-          <w:highlight w:val="yellow"/>
+          <w:lang w:val="en-US"/>
+        </w:rPr>
+      </w:pPr>
+      <w:r>
+        <w:rPr>
+          <w:rFonts w:ascii="Roboto" w:hAnsi="Roboto" w:cs="Calibri"/>
+          <w:color w:val="000000"/>
+          <w:sz w:val="24"/>
+          <w:szCs w:val="24"/>
           <w:lang w:val="en-US"/>
         </w:rPr>
         <w:t xml:space="preserve">Exchange messages with other actors and manage them. </w:t>
@@ -3331,17 +3316,15 @@
           <w:color w:val="000000"/>
           <w:sz w:val="24"/>
           <w:szCs w:val="24"/>
-          <w:highlight w:val="yellow"/>
-          <w:lang w:val="en-US"/>
-        </w:rPr>
-      </w:pPr>
-      <w:r>
-        <w:rPr>
-          <w:rFonts w:ascii="Roboto" w:hAnsi="Roboto" w:cs="Calibri"/>
-          <w:color w:val="000000"/>
-          <w:sz w:val="24"/>
-          <w:szCs w:val="24"/>
-          <w:highlight w:val="yellow"/>
+          <w:lang w:val="en-US"/>
+        </w:rPr>
+      </w:pPr>
+      <w:r>
+        <w:rPr>
+          <w:rFonts w:ascii="Roboto" w:hAnsi="Roboto" w:cs="Calibri"/>
+          <w:color w:val="000000"/>
+          <w:sz w:val="24"/>
+          <w:szCs w:val="24"/>
           <w:lang w:val="en-US"/>
         </w:rPr>
         <w:t xml:space="preserve">Manage his or her message boxes, except for the system boxes. </w:t>
@@ -3488,7 +3471,6 @@
           <w:color w:val="000000"/>
           <w:sz w:val="24"/>
           <w:szCs w:val="24"/>
-          <w:highlight w:val="yellow"/>
           <w:lang w:val="en-US"/>
         </w:rPr>
         <w:t>creating</w:t>
@@ -4175,8 +4157,6 @@
         </w:rPr>
         <w:t xml:space="preserve">Change the filters of his or her finder. </w:t>
       </w:r>
-      <w:bookmarkStart w:id="0" w:name="_GoBack"/>
-      <w:bookmarkEnd w:id="0"/>
     </w:p>
     <w:p>
       <w:pPr>
@@ -5236,17 +5216,15 @@
           <w:color w:val="000000"/>
           <w:sz w:val="24"/>
           <w:szCs w:val="24"/>
-          <w:highlight w:val="yellow"/>
-          <w:lang w:val="en-US"/>
-        </w:rPr>
-      </w:pPr>
-      <w:r>
-        <w:rPr>
-          <w:rFonts w:ascii="Roboto" w:hAnsi="Roboto" w:cs="Calibri"/>
-          <w:color w:val="000000"/>
-          <w:sz w:val="24"/>
-          <w:szCs w:val="24"/>
-          <w:highlight w:val="yellow"/>
+          <w:lang w:val="en-US"/>
+        </w:rPr>
+      </w:pPr>
+      <w:r>
+        <w:rPr>
+          <w:rFonts w:ascii="Roboto" w:hAnsi="Roboto" w:cs="Calibri"/>
+          <w:color w:val="000000"/>
+          <w:sz w:val="24"/>
+          <w:szCs w:val="24"/>
           <w:lang w:val="en-US"/>
         </w:rPr>
         <w:t>The average, the minimum, the maximum, and the standard deviation of evaluations made by customers.</w:t>
@@ -5268,17 +5246,15 @@
           <w:color w:val="000000"/>
           <w:sz w:val="24"/>
           <w:szCs w:val="24"/>
-          <w:highlight w:val="yellow"/>
-          <w:lang w:val="en-US"/>
-        </w:rPr>
-      </w:pPr>
-      <w:r>
-        <w:rPr>
-          <w:rFonts w:ascii="Roboto" w:hAnsi="Roboto" w:cs="Calibri"/>
-          <w:color w:val="000000"/>
-          <w:sz w:val="24"/>
-          <w:szCs w:val="24"/>
-          <w:highlight w:val="yellow"/>
+          <w:lang w:val="en-US"/>
+        </w:rPr>
+      </w:pPr>
+      <w:r>
+        <w:rPr>
+          <w:rFonts w:ascii="Roboto" w:hAnsi="Roboto" w:cs="Calibri"/>
+          <w:color w:val="000000"/>
+          <w:sz w:val="24"/>
+          <w:szCs w:val="24"/>
           <w:lang w:val="en-US"/>
         </w:rPr>
         <w:t>The average, the minimum, the maximum, and the standard deviation of comments per issues.</w:t>
@@ -5300,17 +5276,15 @@
           <w:color w:val="000000"/>
           <w:sz w:val="24"/>
           <w:szCs w:val="24"/>
-          <w:highlight w:val="yellow"/>
-          <w:lang w:val="en-US"/>
-        </w:rPr>
-      </w:pPr>
-      <w:r>
-        <w:rPr>
-          <w:rFonts w:ascii="Roboto" w:hAnsi="Roboto" w:cs="Calibri"/>
-          <w:color w:val="000000"/>
-          <w:sz w:val="24"/>
-          <w:szCs w:val="24"/>
-          <w:highlight w:val="yellow"/>
+          <w:lang w:val="en-US"/>
+        </w:rPr>
+      </w:pPr>
+      <w:r>
+        <w:rPr>
+          <w:rFonts w:ascii="Roboto" w:hAnsi="Roboto" w:cs="Calibri"/>
+          <w:color w:val="000000"/>
+          <w:sz w:val="24"/>
+          <w:szCs w:val="24"/>
           <w:lang w:val="en-US"/>
         </w:rPr>
         <w:t xml:space="preserve">The listing of auditors who have got at least 10% of issues closed above the average. </w:t>
@@ -6981,17 +6955,15 @@
           <w:color w:val="000000"/>
           <w:sz w:val="24"/>
           <w:szCs w:val="24"/>
-          <w:highlight w:val="yellow"/>
-          <w:lang w:val="en-US"/>
-        </w:rPr>
-      </w:pPr>
-      <w:r>
-        <w:rPr>
-          <w:rFonts w:ascii="Roboto" w:hAnsi="Roboto" w:cs="Calibri"/>
-          <w:color w:val="000000"/>
-          <w:sz w:val="24"/>
-          <w:szCs w:val="24"/>
-          <w:highlight w:val="yellow"/>
+          <w:lang w:val="en-US"/>
+        </w:rPr>
+      </w:pPr>
+      <w:r>
+        <w:rPr>
+          <w:rFonts w:ascii="Roboto" w:hAnsi="Roboto" w:cs="Calibri"/>
+          <w:color w:val="000000"/>
+          <w:sz w:val="24"/>
+          <w:szCs w:val="24"/>
           <w:lang w:val="en-US"/>
         </w:rPr>
         <w:t>When a request changes its status, its correspondent customer will receive a notification.</w:t>
@@ -7432,18 +7404,6 @@
     <w:p>
       <w:pPr>
         <w:pStyle w:val="Prrafodelista"/>
-        <w:rPr>
-          <w:rFonts w:ascii="Roboto" w:hAnsi="Roboto" w:cs="Calibri"/>
-          <w:color w:val="000000"/>
-          <w:sz w:val="24"/>
-          <w:szCs w:val="24"/>
-          <w:lang w:val="en-US"/>
-        </w:rPr>
-      </w:pPr>
-    </w:p>
-    <w:p>
-      <w:pPr>
-        <w:pStyle w:val="Prrafodelista"/>
         <w:numPr>
           <w:ilvl w:val="0"/>
           <w:numId w:val="1"/>
@@ -7468,6 +7428,7 @@
           <w:szCs w:val="24"/>
           <w:lang w:val="en-US"/>
         </w:rPr>
+        <w:lastRenderedPageBreak/>
         <w:t>If a fare is modified and a request has chosen it, any modification to that fare won’t affect to requests which has previously selected it.</w:t>
       </w:r>
     </w:p>
@@ -7480,110 +7441,11 @@
         <w:rPr>
           <w:rFonts w:ascii="Roboto" w:hAnsi="Roboto" w:cs="Calibri"/>
           <w:color w:val="000000"/>
-          <w:sz w:val="24"/>
-          <w:szCs w:val="24"/>
-          <w:lang w:val="en-US"/>
-        </w:rPr>
-      </w:pPr>
-    </w:p>
-    <w:p>
-      <w:pPr>
-        <w:rPr>
-          <w:rFonts w:ascii="Roboto" w:hAnsi="Roboto"/>
-          <w:color w:val="2E74B5" w:themeColor="accent5" w:themeShade="BF"/>
-          <w:sz w:val="28"/>
-          <w:szCs w:val="28"/>
-        </w:rPr>
-      </w:pPr>
-      <w:r>
-        <w:rPr>
-          <w:rFonts w:ascii="Roboto" w:hAnsi="Roboto"/>
-          <w:color w:val="2E74B5" w:themeColor="accent5" w:themeShade="BF"/>
-          <w:sz w:val="28"/>
-          <w:szCs w:val="28"/>
-        </w:rPr>
-        <w:t>A+</w:t>
-      </w:r>
-    </w:p>
-    <w:p>
-      <w:pPr>
-        <w:pStyle w:val="Prrafodelista"/>
-        <w:autoSpaceDE w:val="0"/>
-        <w:autoSpaceDN w:val="0"/>
-        <w:adjustRightInd w:val="0"/>
-        <w:spacing w:after="18" w:line="240" w:lineRule="auto"/>
-        <w:ind w:left="360"/>
-        <w:rPr>
-          <w:rFonts w:ascii="Roboto" w:hAnsi="Roboto" w:cs="Calibri"/>
-          <w:color w:val="000000"/>
-          <w:sz w:val="24"/>
-          <w:szCs w:val="24"/>
-          <w:lang w:val="en-US"/>
-        </w:rPr>
-      </w:pPr>
-    </w:p>
-    <w:p>
-      <w:pPr>
-        <w:pStyle w:val="Prrafodelista"/>
-        <w:numPr>
-          <w:ilvl w:val="0"/>
-          <w:numId w:val="1"/>
-        </w:numPr>
-        <w:autoSpaceDE w:val="0"/>
-        <w:autoSpaceDN w:val="0"/>
-        <w:adjustRightInd w:val="0"/>
-        <w:spacing w:after="18" w:line="240" w:lineRule="auto"/>
-        <w:rPr>
-          <w:rFonts w:ascii="Roboto" w:hAnsi="Roboto" w:cs="Calibri"/>
-          <w:color w:val="000000"/>
-          <w:sz w:val="24"/>
-          <w:szCs w:val="24"/>
-          <w:lang w:val="en-US"/>
-        </w:rPr>
-      </w:pPr>
-      <w:r>
-        <w:rPr>
-          <w:rFonts w:ascii="Roboto" w:hAnsi="Roboto" w:cs="Calibri"/>
-          <w:color w:val="000000"/>
-          <w:sz w:val="24"/>
-          <w:szCs w:val="24"/>
-          <w:lang w:val="en-US"/>
-        </w:rPr>
-        <w:t xml:space="preserve">We will </w:t>
-      </w:r>
-      <w:r>
-        <w:rPr>
-          <w:rFonts w:ascii="Roboto" w:hAnsi="Roboto" w:cs="Calibri"/>
-          <w:color w:val="000000"/>
-          <w:sz w:val="24"/>
-          <w:szCs w:val="24"/>
-          <w:lang w:val="en-US"/>
-        </w:rPr>
-        <w:t xml:space="preserve">use Docker to store our Hackathon </w:t>
-      </w:r>
-      <w:r>
-        <w:rPr>
-          <w:rFonts w:ascii="Roboto" w:hAnsi="Roboto" w:cs="Calibri"/>
-          <w:color w:val="000000"/>
-          <w:sz w:val="24"/>
-          <w:szCs w:val="24"/>
-          <w:lang w:val="en-US"/>
-        </w:rPr>
-        <w:t xml:space="preserve">in a docker container to deploy our project. </w:t>
-      </w:r>
-    </w:p>
-    <w:p>
-      <w:pPr>
-        <w:autoSpaceDE w:val="0"/>
-        <w:autoSpaceDN w:val="0"/>
-        <w:adjustRightInd w:val="0"/>
-        <w:spacing w:after="18" w:line="240" w:lineRule="auto"/>
-        <w:rPr>
-          <w:rFonts w:ascii="Roboto" w:hAnsi="Roboto" w:cs="Calibri"/>
-          <w:color w:val="000000"/>
-          <w:lang w:val="en-US"/>
-        </w:rPr>
-      </w:pPr>
+          <w:lang w:val="en-US"/>
+        </w:rPr>
+      </w:pPr>
+      <w:bookmarkStart w:id="0" w:name="_GoBack"/>
+      <w:bookmarkEnd w:id="0"/>
     </w:p>
     <w:sectPr>
       <w:pgSz w:w="11906" w:h="16838"/>
@@ -10708,7 +10570,7 @@
 </file>
 
 <file path=customXml/itemProps1.xml><?xml version="1.0" encoding="utf-8"?>
-<ds:datastoreItem xmlns:ds="http://schemas.openxmlformats.org/officeDocument/2006/customXml" ds:itemID="{DAABC1B1-2C42-45AD-B34D-472B6E2D3ACE}">
+<ds:datastoreItem xmlns:ds="http://schemas.openxmlformats.org/officeDocument/2006/customXml" ds:itemID="{AD354E6C-2A5A-47C2-B129-F369A8288F6D}">
   <ds:schemaRefs>
     <ds:schemaRef ds:uri="http://schemas.openxmlformats.org/officeDocument/2006/bibliography"/>
   </ds:schemaRefs>

</xml_diff>